<commit_message>
change font second table
</commit_message>
<xml_diff>
--- a/apireport/supp/word_template/Schablon70.docx
+++ b/apireport/supp/word_template/Schablon70.docx
@@ -1629,16 +1629,18 @@
               <w:ind w:left="0" w:firstLine="0"/>
               <w:jc w:val="center"/>
               <w:rPr>
-                <w:rFonts w:cs="Arial"/>
+                <w:rFonts w:ascii="Arial" w:hAnsi="Arial" w:cs="Arial"/>
                 <w:bCs/>
                 <w:color w:val="FFFFFF"/>
+                <w:sz w:val="20"/>
               </w:rPr>
             </w:pPr>
             <w:r>
               <w:rPr>
-                <w:rFonts w:cs="Arial"/>
+                <w:rFonts w:ascii="Arial" w:hAnsi="Arial" w:cs="Arial"/>
                 <w:bCs/>
                 <w:color w:val="FFFFFF"/>
+                <w:sz w:val="20"/>
               </w:rPr>
               <w:t>Дата</w:t>
             </w:r>
@@ -1655,16 +1657,18 @@
               <w:ind w:left="0" w:firstLine="0"/>
               <w:jc w:val="center"/>
               <w:rPr>
-                <w:rFonts w:cs="Arial"/>
+                <w:rFonts w:ascii="Arial" w:hAnsi="Arial" w:cs="Arial"/>
                 <w:bCs/>
                 <w:color w:val="FFFFFF"/>
+                <w:sz w:val="20"/>
               </w:rPr>
             </w:pPr>
             <w:r>
               <w:rPr>
-                <w:rFonts w:cs="Arial"/>
+                <w:rFonts w:ascii="Arial" w:hAnsi="Arial" w:cs="Arial"/>
                 <w:bCs/>
                 <w:color w:val="FFFFFF"/>
+                <w:sz w:val="20"/>
               </w:rPr>
               <w:t>Номер версии</w:t>
             </w:r>
@@ -1681,16 +1685,18 @@
               <w:ind w:left="0" w:firstLine="0"/>
               <w:jc w:val="center"/>
               <w:rPr>
-                <w:rFonts w:cs="Arial"/>
+                <w:rFonts w:ascii="Arial" w:hAnsi="Arial" w:cs="Arial"/>
                 <w:bCs/>
                 <w:color w:val="FFFFFF"/>
+                <w:sz w:val="20"/>
               </w:rPr>
             </w:pPr>
             <w:r>
               <w:rPr>
-                <w:rFonts w:cs="Arial"/>
+                <w:rFonts w:ascii="Arial" w:hAnsi="Arial" w:cs="Arial"/>
                 <w:bCs/>
                 <w:color w:val="FFFFFF"/>
+                <w:sz w:val="20"/>
               </w:rPr>
               <w:t>Ответственный</w:t>
             </w:r>
@@ -1707,16 +1713,18 @@
               <w:ind w:left="0" w:firstLine="0"/>
               <w:jc w:val="center"/>
               <w:rPr>
-                <w:rFonts w:cs="Arial"/>
+                <w:rFonts w:ascii="Arial" w:hAnsi="Arial" w:cs="Arial"/>
                 <w:bCs/>
                 <w:color w:val="FFFFFF"/>
+                <w:sz w:val="20"/>
               </w:rPr>
             </w:pPr>
             <w:r>
               <w:rPr>
-                <w:rFonts w:cs="Arial"/>
+                <w:rFonts w:ascii="Arial" w:hAnsi="Arial" w:cs="Arial"/>
                 <w:bCs/>
                 <w:color w:val="FFFFFF"/>
+                <w:sz w:val="20"/>
               </w:rPr>
               <w:t>Описание изменений</w:t>
             </w:r>
@@ -1738,6 +1746,8 @@
               <w:jc w:val="center"/>
               <w:rPr>
                 <w:rFonts w:eastAsiaTheme="minorHAnsi" w:cs="Arial"/>
+                <w:sz w:val="22"/>
+                <w:szCs w:val="22"/>
                 <w:lang w:eastAsia="en-US"/>
               </w:rPr>
             </w:pPr>
@@ -1754,6 +1764,8 @@
               <w:jc w:val="center"/>
               <w:rPr>
                 <w:rFonts w:eastAsiaTheme="minorHAnsi" w:cs="Arial"/>
+                <w:sz w:val="22"/>
+                <w:szCs w:val="22"/>
                 <w:lang w:eastAsia="en-US"/>
               </w:rPr>
             </w:pPr>
@@ -1770,6 +1782,8 @@
               <w:jc w:val="center"/>
               <w:rPr>
                 <w:rFonts w:eastAsiaTheme="minorHAnsi" w:cs="Arial"/>
+                <w:sz w:val="22"/>
+                <w:szCs w:val="22"/>
                 <w:lang w:eastAsia="en-US"/>
               </w:rPr>
             </w:pPr>
@@ -1785,6 +1799,8 @@
               <w:ind w:left="0" w:firstLine="0"/>
               <w:rPr>
                 <w:rFonts w:eastAsiaTheme="minorHAnsi" w:cs="Arial"/>
+                <w:sz w:val="22"/>
+                <w:szCs w:val="22"/>
                 <w:lang w:eastAsia="en-US"/>
               </w:rPr>
             </w:pPr>
@@ -4924,7 +4940,6 @@
         <w:docPartUnique/>
       </w:docPartObj>
     </w:sdtPr>
-    <w:sdtEndPr/>
     <w:sdtContent>
       <w:p>
         <w:pPr>
@@ -5903,7 +5918,6 @@
         <w:docPartUnique/>
       </w:docPartObj>
     </w:sdtPr>
-    <w:sdtEndPr/>
     <w:sdtContent>
       <w:p>
         <w:pPr>

</xml_diff>

<commit_message>
Docx - new dop atribut
</commit_message>
<xml_diff>
--- a/apireport/supp/word_template/Schablon70.docx
+++ b/apireport/supp/word_template/Schablon70.docx
@@ -2318,13 +2318,33 @@
     <w:p>
       <w:pPr>
         <w:pStyle w:val="1"/>
+        <w:numPr>
+          <w:ilvl w:val="0"/>
+          <w:numId w:val="12"/>
+        </w:numPr>
+        <w:tabs>
+          <w:tab w:val="num" w:pos="360"/>
+        </w:tabs>
         <w:spacing w:before="240" w:line="360" w:lineRule="auto"/>
-        <w:ind w:left="709"/>
+        <w:ind w:left="709" w:hanging="709"/>
         <w:rPr>
           <w:rFonts w:eastAsia="Times New Roman" w:cs="Arial"/>
           <w:color w:val="auto"/>
           <w:lang w:eastAsia="ru-RU"/>
         </w:rPr>
+        <w:sectPr>
+          <w:headerReference w:type="even" r:id="rId8"/>
+          <w:headerReference w:type="default" r:id="rId9"/>
+          <w:footerReference w:type="even" r:id="rId10"/>
+          <w:footerReference w:type="default" r:id="rId11"/>
+          <w:headerReference w:type="first" r:id="rId12"/>
+          <w:footerReference w:type="first" r:id="rId13"/>
+          <w:pgSz w:w="12240" w:h="15840"/>
+          <w:pgMar w:top="1440" w:right="1800" w:bottom="1440" w:left="1800" w:header="720" w:footer="720" w:gutter="0"/>
+          <w:cols w:space="720"/>
+          <w:titlePg/>
+          <w:docGrid w:linePitch="360"/>
+        </w:sectPr>
       </w:pPr>
       <w:bookmarkStart w:id="30" w:name="_Toc110615166"/>
       <w:bookmarkStart w:id="31" w:name="_Toc125734623"/>
@@ -2332,20 +2352,6 @@
       <w:bookmarkStart w:id="33" w:name="_Toc125734754"/>
       <w:bookmarkStart w:id="34" w:name="_Toc135042942"/>
       <w:bookmarkStart w:id="35" w:name="_Toc135151725"/>
-    </w:p>
-    <w:p>
-      <w:pPr>
-        <w:rPr>
-          <w:lang w:eastAsia="ru-RU"/>
-        </w:rPr>
-      </w:pPr>
-    </w:p>
-    <w:p>
-      <w:pPr>
-        <w:rPr>
-          <w:lang w:eastAsia="ru-RU"/>
-        </w:rPr>
-      </w:pPr>
     </w:p>
     <w:p>
       <w:pPr>
@@ -2357,7 +2363,7 @@
         <w:tabs>
           <w:tab w:val="num" w:pos="360"/>
         </w:tabs>
-        <w:spacing w:before="240" w:line="360" w:lineRule="auto"/>
+        <w:spacing w:before="0" w:line="360" w:lineRule="auto"/>
         <w:ind w:left="709" w:hanging="709"/>
         <w:rPr>
           <w:rFonts w:eastAsia="Times New Roman" w:cs="Arial"/>
@@ -2919,7 +2925,19 @@
                 <w:iCs w:val="0"/>
                 <w:sz w:val="22"/>
               </w:rPr>
-              <w:t>Категория НМЦ</w:t>
+              <w:t>Секция</w:t>
+            </w:r>
+            <w:r>
+              <w:rPr>
+                <w:rStyle w:val="af8"/>
+                <w:rFonts w:cs="Times New Roman"/>
+                <w:b/>
+                <w:bCs/>
+                <w:i w:val="0"/>
+                <w:iCs w:val="0"/>
+                <w:sz w:val="22"/>
+              </w:rPr>
+              <w:t xml:space="preserve"> НМЦ</w:t>
             </w:r>
           </w:p>
         </w:tc>
@@ -3678,7 +3696,19 @@
                 <w:iCs w:val="0"/>
                 <w:sz w:val="22"/>
               </w:rPr>
-              <w:t>Подкатегория Услуг</w:t>
+              <w:t>Подсекции</w:t>
+            </w:r>
+            <w:r>
+              <w:rPr>
+                <w:rStyle w:val="af8"/>
+                <w:rFonts w:cs="Times New Roman"/>
+                <w:b/>
+                <w:bCs/>
+                <w:i w:val="0"/>
+                <w:iCs w:val="0"/>
+                <w:sz w:val="22"/>
+              </w:rPr>
+              <w:t xml:space="preserve"> Услуг</w:t>
             </w:r>
           </w:p>
         </w:tc>
@@ -4570,21 +4600,23 @@
           <w:lang w:eastAsia="ru-RU"/>
         </w:rPr>
         <w:lastRenderedPageBreak/>
-        <w:t>Детальное описание классов категории</w:t>
+        <w:t xml:space="preserve">Детальное описание классов </w:t>
       </w:r>
       <w:bookmarkEnd w:id="42"/>
       <w:bookmarkEnd w:id="43"/>
       <w:bookmarkEnd w:id="44"/>
       <w:bookmarkEnd w:id="45"/>
       <w:bookmarkEnd w:id="46"/>
+      <w:r>
+        <w:rPr>
+          <w:rFonts w:eastAsia="Times New Roman" w:cstheme="majorHAnsi"/>
+          <w:color w:val="auto"/>
+          <w:lang w:eastAsia="ru-RU"/>
+        </w:rPr>
+        <w:t>секции</w:t>
+      </w:r>
     </w:p>
     <w:sectPr>
-      <w:headerReference w:type="even" r:id="rId8"/>
-      <w:headerReference w:type="default" r:id="rId9"/>
-      <w:footerReference w:type="even" r:id="rId10"/>
-      <w:footerReference w:type="default" r:id="rId11"/>
-      <w:headerReference w:type="first" r:id="rId12"/>
-      <w:footerReference w:type="first" r:id="rId13"/>
       <w:pgSz w:w="12240" w:h="15840"/>
       <w:pgMar w:top="1440" w:right="1800" w:bottom="1440" w:left="1800" w:header="720" w:footer="720" w:gutter="0"/>
       <w:cols w:space="720"/>

</xml_diff>

<commit_message>
Docx - table width
</commit_message>
<xml_diff>
--- a/apireport/supp/word_template/Schablon70.docx
+++ b/apireport/supp/word_template/Schablon70.docx
@@ -1263,7 +1263,6 @@
                 <w:lang w:eastAsia="en-US"/>
               </w:rPr>
             </w:pPr>
-            <w:proofErr w:type="spellStart"/>
             <w:r>
               <w:rPr>
                 <w:rFonts w:eastAsiaTheme="minorHAnsi"/>
@@ -1271,17 +1270,7 @@
                 <w:szCs w:val="22"/>
                 <w:lang w:eastAsia="en-US"/>
               </w:rPr>
-              <w:t>Кокорышкина</w:t>
-            </w:r>
-            <w:proofErr w:type="spellEnd"/>
-            <w:r>
-              <w:rPr>
-                <w:rFonts w:eastAsiaTheme="minorHAnsi"/>
-                <w:sz w:val="22"/>
-                <w:szCs w:val="22"/>
-                <w:lang w:eastAsia="en-US"/>
-              </w:rPr>
-              <w:t xml:space="preserve"> Анна Николаевна</w:t>
+              <w:t>Кокорышкина Анна Николаевна</w:t>
             </w:r>
           </w:p>
         </w:tc>
@@ -3633,7 +3622,31 @@
                 <w:iCs w:val="0"/>
                 <w:sz w:val="22"/>
               </w:rPr>
-              <w:t>Подкатегория НМЦ</w:t>
+              <w:t>Под</w:t>
+            </w:r>
+            <w:r>
+              <w:rPr>
+                <w:rStyle w:val="af8"/>
+                <w:rFonts w:cs="Times New Roman"/>
+                <w:b/>
+                <w:bCs/>
+                <w:i w:val="0"/>
+                <w:iCs w:val="0"/>
+                <w:sz w:val="22"/>
+              </w:rPr>
+              <w:t>секция</w:t>
+            </w:r>
+            <w:r>
+              <w:rPr>
+                <w:rStyle w:val="af8"/>
+                <w:rFonts w:cs="Times New Roman"/>
+                <w:b/>
+                <w:bCs/>
+                <w:i w:val="0"/>
+                <w:iCs w:val="0"/>
+                <w:sz w:val="22"/>
+              </w:rPr>
+              <w:t xml:space="preserve"> НМЦ</w:t>
             </w:r>
           </w:p>
         </w:tc>

</xml_diff>

<commit_message>
Docx - styles v2
</commit_message>
<xml_diff>
--- a/apireport/supp/word_template/Schablon70.docx
+++ b/apireport/supp/word_template/Schablon70.docx
@@ -78,18 +78,7 @@
           <w:sz w:val="28"/>
           <w:szCs w:val="28"/>
         </w:rPr>
-        <w:t xml:space="preserve">Категория </w:t>
-      </w:r>
-      <w:proofErr w:type="gramStart"/>
-      <w:r>
-        <w:rPr>
-          <w:rFonts w:cs="Times New Roman"/>
-          <w:b/>
-          <w:bCs/>
-          <w:sz w:val="28"/>
-          <w:szCs w:val="28"/>
-        </w:rPr>
-        <w:t xml:space="preserve">НМЦ </w:t>
+        <w:t xml:space="preserve">Категория НМЦ </w:t>
       </w:r>
       <w:r>
         <w:rPr>
@@ -98,17 +87,7 @@
           <w:bCs/>
           <w:sz w:val="36"/>
         </w:rPr>
-        <w:t>:КЛАСС</w:t>
-      </w:r>
-      <w:proofErr w:type="gramEnd"/>
-      <w:r>
-        <w:rPr>
-          <w:rFonts w:asciiTheme="majorHAnsi" w:hAnsiTheme="majorHAnsi" w:cs="Times New Roman"/>
-          <w:b/>
-          <w:bCs/>
-          <w:sz w:val="36"/>
-        </w:rPr>
-        <w:t>:</w:t>
+        <w:t>:КЛАСС:</w:t>
       </w:r>
     </w:p>
     <w:p>
@@ -181,7 +160,7 @@
           <w:bCs w:val="0"/>
           <w:caps/>
         </w:rPr>
-        <w:instrText xml:space="preserve"> TOC \o "1-4" \h \z \u </w:instrText>
+        <w:instrText xml:space="preserve"> TOC \o "1-5" \h \z \u </w:instrText>
       </w:r>
       <w:r>
         <w:rPr>
@@ -191,7 +170,7 @@
         </w:rPr>
         <w:fldChar w:fldCharType="separate"/>
       </w:r>
-      <w:hyperlink w:anchor="_Toc136272934" w:history="1">
+      <w:hyperlink w:anchor="_Toc136351919" w:history="1">
         <w:r>
           <w:rPr>
             <w:rStyle w:val="aff9"/>
@@ -243,7 +222,7 @@
             <w:noProof/>
             <w:webHidden/>
           </w:rPr>
-          <w:instrText xml:space="preserve"> PAGEREF _Toc136272934 \h </w:instrText>
+          <w:instrText xml:space="preserve"> PAGEREF _Toc136351919 \h </w:instrText>
         </w:r>
         <w:r>
           <w:rPr>
@@ -293,7 +272,7 @@
           <w14:ligatures w14:val="standardContextual"/>
         </w:rPr>
       </w:pPr>
-      <w:hyperlink w:anchor="_Toc136272935" w:history="1">
+      <w:hyperlink w:anchor="_Toc136351920" w:history="1">
         <w:r>
           <w:rPr>
             <w:rStyle w:val="aff9"/>
@@ -341,7 +320,7 @@
             <w:noProof/>
             <w:webHidden/>
           </w:rPr>
-          <w:instrText xml:space="preserve"> PAGEREF _Toc136272935 \h </w:instrText>
+          <w:instrText xml:space="preserve"> PAGEREF _Toc136351920 \h </w:instrText>
         </w:r>
         <w:r>
           <w:rPr>
@@ -391,7 +370,7 @@
           <w14:ligatures w14:val="standardContextual"/>
         </w:rPr>
       </w:pPr>
-      <w:hyperlink w:anchor="_Toc136272936" w:history="1">
+      <w:hyperlink w:anchor="_Toc136351921" w:history="1">
         <w:r>
           <w:rPr>
             <w:rStyle w:val="aff9"/>
@@ -439,7 +418,7 @@
             <w:noProof/>
             <w:webHidden/>
           </w:rPr>
-          <w:instrText xml:space="preserve"> PAGEREF _Toc136272936 \h </w:instrText>
+          <w:instrText xml:space="preserve"> PAGEREF _Toc136351921 \h </w:instrText>
         </w:r>
         <w:r>
           <w:rPr>
@@ -489,7 +468,7 @@
           <w14:ligatures w14:val="standardContextual"/>
         </w:rPr>
       </w:pPr>
-      <w:hyperlink w:anchor="_Toc136272937" w:history="1">
+      <w:hyperlink w:anchor="_Toc136351922" w:history="1">
         <w:r>
           <w:rPr>
             <w:rStyle w:val="aff9"/>
@@ -541,7 +520,7 @@
             <w:noProof/>
             <w:webHidden/>
           </w:rPr>
-          <w:instrText xml:space="preserve"> PAGEREF _Toc136272937 \h </w:instrText>
+          <w:instrText xml:space="preserve"> PAGEREF _Toc136351922 \h </w:instrText>
         </w:r>
         <w:r>
           <w:rPr>
@@ -591,7 +570,7 @@
           <w14:ligatures w14:val="standardContextual"/>
         </w:rPr>
       </w:pPr>
-      <w:hyperlink w:anchor="_Toc136272938" w:history="1">
+      <w:hyperlink w:anchor="_Toc136351923" w:history="1">
         <w:r>
           <w:rPr>
             <w:rStyle w:val="aff9"/>
@@ -643,7 +622,7 @@
             <w:noProof/>
             <w:webHidden/>
           </w:rPr>
-          <w:instrText xml:space="preserve"> PAGEREF _Toc136272938 \h </w:instrText>
+          <w:instrText xml:space="preserve"> PAGEREF _Toc136351923 \h </w:instrText>
         </w:r>
         <w:r>
           <w:rPr>
@@ -693,7 +672,7 @@
           <w14:ligatures w14:val="standardContextual"/>
         </w:rPr>
       </w:pPr>
-      <w:hyperlink w:anchor="_Toc136272939" w:history="1">
+      <w:hyperlink w:anchor="_Toc136351924" w:history="1">
         <w:r>
           <w:rPr>
             <w:rStyle w:val="aff9"/>
@@ -745,7 +724,7 @@
             <w:noProof/>
             <w:webHidden/>
           </w:rPr>
-          <w:instrText xml:space="preserve"> PAGEREF _Toc136272939 \h </w:instrText>
+          <w:instrText xml:space="preserve"> PAGEREF _Toc136351924 \h </w:instrText>
         </w:r>
         <w:r>
           <w:rPr>
@@ -795,7 +774,7 @@
           <w14:ligatures w14:val="standardContextual"/>
         </w:rPr>
       </w:pPr>
-      <w:hyperlink w:anchor="_Toc136272940" w:history="1">
+      <w:hyperlink w:anchor="_Toc136351925" w:history="1">
         <w:r>
           <w:rPr>
             <w:rStyle w:val="aff9"/>
@@ -847,7 +826,7 @@
             <w:noProof/>
             <w:webHidden/>
           </w:rPr>
-          <w:instrText xml:space="preserve"> PAGEREF _Toc136272940 \h </w:instrText>
+          <w:instrText xml:space="preserve"> PAGEREF _Toc136351925 \h </w:instrText>
         </w:r>
         <w:r>
           <w:rPr>
@@ -897,7 +876,7 @@
           <w14:ligatures w14:val="standardContextual"/>
         </w:rPr>
       </w:pPr>
-      <w:hyperlink w:anchor="_Toc136272941" w:history="1">
+      <w:hyperlink w:anchor="_Toc136351926" w:history="1">
         <w:r>
           <w:rPr>
             <w:rStyle w:val="aff9"/>
@@ -949,7 +928,7 @@
             <w:noProof/>
             <w:webHidden/>
           </w:rPr>
-          <w:instrText xml:space="preserve"> PAGEREF _Toc136272941 \h </w:instrText>
+          <w:instrText xml:space="preserve"> PAGEREF _Toc136351926 \h </w:instrText>
         </w:r>
         <w:r>
           <w:rPr>
@@ -1043,7 +1022,7 @@
       <w:bookmarkStart w:id="3" w:name="_Toc125734687"/>
       <w:bookmarkStart w:id="4" w:name="_Toc125734748"/>
       <w:bookmarkStart w:id="5" w:name="_Toc135042937"/>
-      <w:bookmarkStart w:id="6" w:name="_Toc136272934"/>
+      <w:bookmarkStart w:id="6" w:name="_Toc136351919"/>
       <w:bookmarkEnd w:id="1"/>
       <w:r>
         <w:rPr>
@@ -1080,7 +1059,7 @@
       <w:r>
         <w:t xml:space="preserve"> </w:t>
       </w:r>
-      <w:bookmarkStart w:id="12" w:name="_Toc136272935"/>
+      <w:bookmarkStart w:id="12" w:name="_Toc136351920"/>
       <w:r>
         <w:t xml:space="preserve">Ответственный </w:t>
       </w:r>
@@ -1376,7 +1355,7 @@
       <w:r>
         <w:t xml:space="preserve"> </w:t>
       </w:r>
-      <w:bookmarkStart w:id="18" w:name="_Toc136272936"/>
+      <w:bookmarkStart w:id="18" w:name="_Toc136351921"/>
       <w:r>
         <w:t>История изменений</w:t>
       </w:r>
@@ -1675,7 +1654,7 @@
       <w:bookmarkStart w:id="20" w:name="_Toc125734691"/>
       <w:bookmarkStart w:id="21" w:name="_Toc125734752"/>
       <w:bookmarkStart w:id="22" w:name="_Toc135042940"/>
-      <w:bookmarkStart w:id="23" w:name="_Toc136272937"/>
+      <w:bookmarkStart w:id="23" w:name="_Toc136351922"/>
       <w:r>
         <w:rPr>
           <w:rFonts w:eastAsia="Times New Roman" w:cs="Arial"/>
@@ -1898,7 +1877,7 @@
         </w:rPr>
       </w:pPr>
       <w:bookmarkStart w:id="28" w:name="_Toc135042941"/>
-      <w:bookmarkStart w:id="29" w:name="_Toc136272938"/>
+      <w:bookmarkStart w:id="29" w:name="_Toc136351923"/>
       <w:r>
         <w:rPr>
           <w:rFonts w:eastAsia="Times New Roman" w:cs="Arial"/>
@@ -2359,7 +2338,7 @@
           <w:lang w:eastAsia="ru-RU"/>
         </w:rPr>
       </w:pPr>
-      <w:bookmarkStart w:id="35" w:name="_Toc136272939"/>
+      <w:bookmarkStart w:id="35" w:name="_Toc136351924"/>
       <w:r>
         <w:rPr>
           <w:rFonts w:eastAsia="Times New Roman" w:cs="Arial"/>
@@ -4532,7 +4511,7 @@
       <w:bookmarkStart w:id="38" w:name="_Toc125734694"/>
       <w:bookmarkStart w:id="39" w:name="_Toc125734755"/>
       <w:bookmarkStart w:id="40" w:name="_Toc135042943"/>
-      <w:bookmarkStart w:id="41" w:name="_Toc136272940"/>
+      <w:bookmarkStart w:id="41" w:name="_Toc136351925"/>
       <w:r>
         <w:rPr>
           <w:rFonts w:eastAsia="Times New Roman" w:cs="Arial"/>
@@ -4594,7 +4573,7 @@
         </w:rPr>
       </w:pPr>
       <w:bookmarkStart w:id="45" w:name="_Toc135042944"/>
-      <w:bookmarkStart w:id="46" w:name="_Toc136272941"/>
+      <w:bookmarkStart w:id="46" w:name="_Toc136351926"/>
       <w:r>
         <w:rPr>
           <w:rFonts w:eastAsia="Times New Roman" w:cstheme="majorHAnsi"/>
@@ -4680,7 +4659,6 @@
         <w:docPartUnique/>
       </w:docPartObj>
     </w:sdtPr>
-    <w:sdtEndPr/>
     <w:sdtContent>
       <w:p>
         <w:pPr>
@@ -5449,7 +5427,6 @@
         <w:docPartUnique/>
       </w:docPartObj>
     </w:sdtPr>
-    <w:sdtEndPr/>
     <w:sdtContent>
       <w:p>
         <w:pPr>
@@ -7432,7 +7409,7 @@
     <w:lsdException w:name="Intense Reference" w:uiPriority="32" w:qFormat="1"/>
     <w:lsdException w:name="Book Title" w:uiPriority="33" w:qFormat="1"/>
     <w:lsdException w:name="Bibliography" w:semiHidden="1" w:uiPriority="37" w:unhideWhenUsed="1"/>
-    <w:lsdException w:name="TOC Heading" w:semiHidden="1" w:uiPriority="39" w:unhideWhenUsed="1" w:qFormat="1"/>
+    <w:lsdException w:name="TOC Heading" w:semiHidden="1" w:uiPriority="39" w:unhideWhenUsed="1"/>
     <w:lsdException w:name="Plain Table 1" w:uiPriority="41"/>
     <w:lsdException w:name="Plain Table 2" w:uiPriority="42"/>
     <w:lsdException w:name="Plain Table 3" w:uiPriority="43"/>
@@ -7546,7 +7523,7 @@
   <w:style w:type="paragraph" w:default="1" w:styleId="a1">
     <w:name w:val="Normal"/>
     <w:qFormat/>
-    <w:rsid w:val="002B5A0B"/>
+    <w:rsid w:val="00A6797C"/>
     <w:rPr>
       <w:rFonts w:ascii="Times New Roman" w:hAnsi="Times New Roman"/>
       <w:sz w:val="24"/>
@@ -7625,10 +7602,8 @@
     <w:next w:val="a1"/>
     <w:link w:val="40"/>
     <w:uiPriority w:val="9"/>
-    <w:semiHidden/>
-    <w:unhideWhenUsed/>
     <w:qFormat/>
-    <w:rsid w:val="00F13A41"/>
+    <w:rsid w:val="00A6797C"/>
     <w:pPr>
       <w:keepNext/>
       <w:keepLines/>
@@ -7639,7 +7614,6 @@
       <w:rFonts w:eastAsiaTheme="majorEastAsia" w:cstheme="majorBidi"/>
       <w:b/>
       <w:bCs/>
-      <w:i/>
       <w:iCs/>
     </w:rPr>
   </w:style>
@@ -7649,10 +7623,8 @@
     <w:next w:val="a1"/>
     <w:link w:val="50"/>
     <w:uiPriority w:val="9"/>
-    <w:semiHidden/>
-    <w:unhideWhenUsed/>
     <w:qFormat/>
-    <w:rsid w:val="00FC693F"/>
+    <w:rsid w:val="00A6797C"/>
     <w:pPr>
       <w:keepNext/>
       <w:keepLines/>
@@ -7660,8 +7632,8 @@
       <w:outlineLvl w:val="4"/>
     </w:pPr>
     <w:rPr>
-      <w:rFonts w:asciiTheme="majorHAnsi" w:eastAsiaTheme="majorEastAsia" w:hAnsiTheme="majorHAnsi" w:cstheme="majorBidi"/>
-      <w:color w:val="243F60" w:themeColor="accent1" w:themeShade="7F"/>
+      <w:rFonts w:eastAsiaTheme="majorEastAsia" w:cstheme="majorBidi"/>
+      <w:b/>
     </w:rPr>
   </w:style>
   <w:style w:type="paragraph" w:styleId="6">
@@ -7673,7 +7645,7 @@
     <w:semiHidden/>
     <w:unhideWhenUsed/>
     <w:qFormat/>
-    <w:rsid w:val="00FC693F"/>
+    <w:rsid w:val="00A6797C"/>
     <w:pPr>
       <w:keepNext/>
       <w:keepLines/>
@@ -7681,8 +7653,8 @@
       <w:outlineLvl w:val="5"/>
     </w:pPr>
     <w:rPr>
-      <w:rFonts w:asciiTheme="majorHAnsi" w:eastAsiaTheme="majorEastAsia" w:hAnsiTheme="majorHAnsi" w:cstheme="majorBidi"/>
-      <w:i/>
+      <w:rFonts w:eastAsiaTheme="majorEastAsia" w:cstheme="majorBidi"/>
+      <w:b/>
       <w:iCs/>
       <w:color w:val="243F60" w:themeColor="accent1" w:themeShade="7F"/>
     </w:rPr>
@@ -8245,13 +8217,11 @@
     <w:basedOn w:val="a2"/>
     <w:link w:val="4"/>
     <w:uiPriority w:val="9"/>
-    <w:semiHidden/>
-    <w:rsid w:val="00F13A41"/>
+    <w:rsid w:val="00A6797C"/>
     <w:rPr>
       <w:rFonts w:ascii="Times New Roman" w:eastAsiaTheme="majorEastAsia" w:hAnsi="Times New Roman" w:cstheme="majorBidi"/>
       <w:b/>
       <w:bCs/>
-      <w:i/>
       <w:iCs/>
       <w:sz w:val="24"/>
       <w:lang w:val="ru-RU"/>
@@ -8262,11 +8232,12 @@
     <w:basedOn w:val="a2"/>
     <w:link w:val="5"/>
     <w:uiPriority w:val="9"/>
-    <w:semiHidden/>
-    <w:rsid w:val="00FC693F"/>
+    <w:rsid w:val="00A6797C"/>
     <w:rPr>
-      <w:rFonts w:asciiTheme="majorHAnsi" w:eastAsiaTheme="majorEastAsia" w:hAnsiTheme="majorHAnsi" w:cstheme="majorBidi"/>
-      <w:color w:val="243F60" w:themeColor="accent1" w:themeShade="7F"/>
+      <w:rFonts w:ascii="Times New Roman" w:eastAsiaTheme="majorEastAsia" w:hAnsi="Times New Roman" w:cstheme="majorBidi"/>
+      <w:b/>
+      <w:sz w:val="24"/>
+      <w:lang w:val="ru-RU"/>
     </w:rPr>
   </w:style>
   <w:style w:type="character" w:customStyle="1" w:styleId="60">
@@ -8275,12 +8246,14 @@
     <w:link w:val="6"/>
     <w:uiPriority w:val="9"/>
     <w:semiHidden/>
-    <w:rsid w:val="00FC693F"/>
+    <w:rsid w:val="00A6797C"/>
     <w:rPr>
-      <w:rFonts w:asciiTheme="majorHAnsi" w:eastAsiaTheme="majorEastAsia" w:hAnsiTheme="majorHAnsi" w:cstheme="majorBidi"/>
-      <w:i/>
+      <w:rFonts w:ascii="Times New Roman" w:eastAsiaTheme="majorEastAsia" w:hAnsi="Times New Roman" w:cstheme="majorBidi"/>
+      <w:b/>
       <w:iCs/>
       <w:color w:val="243F60" w:themeColor="accent1" w:themeShade="7F"/>
+      <w:sz w:val="24"/>
+      <w:lang w:val="ru-RU"/>
     </w:rPr>
   </w:style>
   <w:style w:type="character" w:customStyle="1" w:styleId="70">
@@ -8476,7 +8449,6 @@
     <w:next w:val="a1"/>
     <w:uiPriority w:val="39"/>
     <w:unhideWhenUsed/>
-    <w:qFormat/>
     <w:rsid w:val="00FC693F"/>
     <w:pPr>
       <w:outlineLvl w:val="9"/>

</xml_diff>